<commit_message>
Add req txt from thomas, checked for reprod
</commit_message>
<xml_diff>
--- a/manuscript/wen-et-al-2025-cava-rv1-changes.docx
+++ b/manuscript/wen-et-al-2025-cava-rv1-changes.docx
@@ -3630,7 +3630,7 @@
         <w:fldChar w:fldCharType="begin"/>
       </w:r>
       <w:r>
-        <w:instrText xml:space="preserve"> ADDIN ZOTERO_ITEM CSL_CITATION {"citationID":"mkazIV3x","properties":{"formattedCitation":"[62\\uc0\\u8211{}64]","plainCitation":"[62–64]","noteIndex":0},"citationItems":[{"id":3524,"uris":["http://zotero.org/users/6749620/items/7QFUGNXC"],"itemData":{"id":3524,"type":"webpage","abstract":"Learn about how to use and migrate to GPT-5, the latest model in the OpenAI API.","container-title":"OpenAI API","language":"en-US","title":"Using GPT-5","URL":"https://platform.openai.com","author":[{"literal":"OpenAI"}],"accessed":{"date-parts":[["2025",10,14]]},"issued":{"date-parts":[["2025"]]},"citation-key":"openaiUsingGPT52025"}},{"id":3522,"uris":["http://zotero.org/users/6749620/items/ZE7NY5XP"],"itemData":{"id":3522,"type":"webpage","abstract":"We’re introducing new developer controls in the GPT-5 series that give you greater control over model responses—from shaping output lengt...","container-title":"OpenAI Cookbook","language":"en","title":"GPT-5 New Params and Tools","URL":"https://cookbook.openai.com/examples/gpt-5/gpt-5_new_params_and_tools","author":[{"literal":"OpenAI"},{"family":"Singh","given":"Mandeep"}],"accessed":{"date-parts":[["2025",10,14]]},"issued":{"date-parts":[["2025",8,7]]},"citation-key":"openaiGPT5NewParams2025"}},{"id":3520,"uris":["http://zotero.org/users/6749620/items/XNH8XJ5D"],"itemData":{"id":3520,"type":"webpage","abstract":"TLDR: Developers can now specify seed parameter in the Chat Completion request to receive (mostly) consistent outputs. To help you keep t...","container-title":"OpenAI Cookbook","language":"en","title":"How to make your completions outputs consistent with the new seed parameter","URL":"https://cookbook.openai.com/examples/reproducible_outputs_with_the_seed_parameter","author":[{"literal":"OpenAI"},{"family":"Anadkat","given":"Shyamal"}],"accessed":{"date-parts":[["2025",10,9]]},"issued":{"date-parts":[["2023",11,6]]},"citation-key":"openaiHowMakeYour2023"}}],"schema":"https://github.com/citation-style-language/schema/raw/master/csl-citation.json"} </w:instrText>
+        <w:instrText xml:space="preserve"> ADDIN ZOTERO_ITEM CSL_CITATION {"citationID":"mkazIV3x","properties":{"formattedCitation":"[62\\uc0\\u8211{}64]","plainCitation":"[62–64]","noteIndex":0},"citationItems":[{"id":3524,"uris":["http://zotero.org/users/6749620/items/7QFUGNXC"],"itemData":{"id":3524,"type":"webpage","abstract":"Learn about how to use and migrate to GPT-5, the latest model in the OpenAI API.","container-title":"OpenAI API","language":"en-US","title":"Using GPT-5","URL":"https://platform.openai.com/docs/guides/latest-model","author":[{"literal":"OpenAI"}],"accessed":{"date-parts":[["2025",10,14]]},"issued":{"date-parts":[["2025"]]},"citation-key":"openaiUsingGPT52025"}},{"id":3522,"uris":["http://zotero.org/users/6749620/items/ZE7NY5XP"],"itemData":{"id":3522,"type":"webpage","abstract":"We’re introducing new developer controls in the GPT-5 series that give you greater control over model responses—from shaping output lengt...","container-title":"OpenAI Cookbook","language":"en","title":"GPT-5 New Params and Tools","URL":"https://cookbook.openai.com/examples/gpt-5/gpt-5_new_params_and_tools","author":[{"literal":"OpenAI"},{"family":"Singh","given":"Mandeep"}],"accessed":{"date-parts":[["2025",10,14]]},"issued":{"date-parts":[["2025",8,7]]},"citation-key":"openaiGPT5NewParams2025"}},{"id":3520,"uris":["http://zotero.org/users/6749620/items/XNH8XJ5D"],"itemData":{"id":3520,"type":"webpage","abstract":"TLDR: Developers can now specify seed parameter in the Chat Completion request to receive (mostly) consistent outputs. To help you keep t...","container-title":"OpenAI Cookbook","language":"en","title":"How to make your completions outputs consistent with the new seed parameter","URL":"https://cookbook.openai.com/examples/reproducible_outputs_with_the_seed_parameter","author":[{"literal":"OpenAI"},{"family":"Anadkat","given":"Shyamal"}],"accessed":{"date-parts":[["2025",10,9]]},"issued":{"date-parts":[["2023",11,6]]},"citation-key":"openaiHowMakeYour2023"}}],"schema":"https://github.com/citation-style-language/schema/raw/master/csl-citation.json"} </w:instrText>
       </w:r>
       <w:r>
         <w:fldChar w:fldCharType="separate"/>
@@ -4064,7 +4064,15 @@
         <w:t xml:space="preserve"> </w:t>
       </w:r>
       <w:r>
-        <w:t>The HEAL-SL method of drawing on physicians during their nonclinical time and using rigorous online methods with dual anonymous coding are scalable to other settings</w:t>
+        <w:t>The HEAL-SL method of drawing on physicians during their non</w:t>
+      </w:r>
+      <w:ins w:id="35" w:author="R W" w:date="2025-10-14T19:06:00Z" w16du:dateUtc="2025-10-14T23:06:00Z">
+        <w:r>
+          <w:t>-</w:t>
+        </w:r>
+      </w:ins>
+      <w:r>
+        <w:t>clinical time and using rigorous online methods with dual anonymous coding are scalable to other settings</w:t>
       </w:r>
       <w:r>
         <w:t xml:space="preserve"> </w:t>
@@ -5600,26 +5608,63 @@
         <w:t>CA</w:t>
       </w:r>
       <w:r>
-        <w:t xml:space="preserve">VA </w:t>
-      </w:r>
-      <w:r>
-        <w:t>is promising as the future of VA coding</w:t>
-      </w:r>
-      <w:r>
-        <w:t>, where models</w:t>
-      </w:r>
-      <w:r>
-        <w:t xml:space="preserve"> can</w:t>
-      </w:r>
+        <w:t>VA</w:t>
+      </w:r>
+      <w:ins w:id="36" w:author="R W" w:date="2025-10-14T19:08:00Z" w16du:dateUtc="2025-10-14T23:08:00Z">
+        <w:r>
+          <w:t xml:space="preserve">, </w:t>
+        </w:r>
+      </w:ins>
+      <w:ins w:id="37" w:author="R W" w:date="2025-10-14T19:10:00Z" w16du:dateUtc="2025-10-14T23:10:00Z">
+        <w:r>
+          <w:t>in which models support</w:t>
+        </w:r>
+        <w:r>
+          <w:t xml:space="preserve"> and complement</w:t>
+        </w:r>
+        <w:r>
+          <w:t xml:space="preserve"> physician reasoning</w:t>
+        </w:r>
+      </w:ins>
+      <w:ins w:id="38" w:author="R W" w:date="2025-10-14T19:08:00Z" w16du:dateUtc="2025-10-14T23:08:00Z">
+        <w:r>
+          <w:t>,</w:t>
+        </w:r>
+      </w:ins>
       <w:r>
         <w:t xml:space="preserve"> </w:t>
       </w:r>
-      <w:r>
-        <w:t xml:space="preserve">support physician </w:t>
-      </w:r>
-      <w:r>
-        <w:t>reasoning</w:t>
-      </w:r>
+      <w:ins w:id="39" w:author="R W" w:date="2025-10-14T19:10:00Z" w16du:dateUtc="2025-10-14T23:10:00Z">
+        <w:r>
+          <w:t>offers a promising approach for the future of VA coding</w:t>
+        </w:r>
+      </w:ins>
+      <w:del w:id="40" w:author="R W" w:date="2025-10-14T19:10:00Z" w16du:dateUtc="2025-10-14T23:10:00Z">
+        <w:r>
+          <w:delText>is promising as the future of VA coding</w:delText>
+        </w:r>
+      </w:del>
+      <w:del w:id="41" w:author="R W" w:date="2025-10-14T19:08:00Z" w16du:dateUtc="2025-10-14T23:08:00Z">
+        <w:r>
+          <w:delText>, where models</w:delText>
+        </w:r>
+      </w:del>
+      <w:del w:id="42" w:author="R W" w:date="2025-10-14T19:07:00Z" w16du:dateUtc="2025-10-14T23:07:00Z">
+        <w:r>
+          <w:delText xml:space="preserve"> can</w:delText>
+        </w:r>
+      </w:del>
+      <w:del w:id="43" w:author="R W" w:date="2025-10-14T19:08:00Z" w16du:dateUtc="2025-10-14T23:08:00Z">
+        <w:r>
+          <w:delText xml:space="preserve"> </w:delText>
+        </w:r>
+        <w:r>
+          <w:delText xml:space="preserve">support physician </w:delText>
+        </w:r>
+        <w:r>
+          <w:delText>reasoning</w:delText>
+        </w:r>
+      </w:del>
       <w:r>
         <w:t>.</w:t>
       </w:r>
@@ -5629,6 +5674,7 @@
         <w:rPr>
           <w:b/>
         </w:rPr>
+        <w:lastRenderedPageBreak/>
         <w:t xml:space="preserve">Supplementary information. </w:t>
       </w:r>
       <w:r>
@@ -5672,7 +5718,6 @@
           <w:sz w:val="28"/>
           <w:szCs w:val="28"/>
         </w:rPr>
-        <w:lastRenderedPageBreak/>
         <w:t>Declarations</w:t>
       </w:r>
     </w:p>
@@ -5900,6 +5945,7 @@
         <w:spacing w:after="200" w:line="240" w:lineRule="auto"/>
       </w:pPr>
       <w:r>
+        <w:lastRenderedPageBreak/>
         <w:t>Acknowledgements</w:t>
       </w:r>
     </w:p>
@@ -5946,7 +5992,6 @@
         <w:pStyle w:val="NoSpacing"/>
       </w:pPr>
       <w:r>
-        <w:lastRenderedPageBreak/>
         <w:t>CGHR: Centre for Global Health Research</w:t>
       </w:r>
     </w:p>
@@ -7142,6 +7187,7 @@
               <w:rPr>
                 <w:sz w:val="16"/>
               </w:rPr>
+              <w:lastRenderedPageBreak/>
               <w:t>Other injuries</w:t>
             </w:r>
           </w:p>
@@ -14040,7 +14086,7 @@
         </w:rPr>
         <w:t>The GPT-3.5</w:t>
       </w:r>
-      <w:ins w:id="35" w:author="R W" w:date="2025-10-14T02:03:00Z" w16du:dateUtc="2025-10-14T06:03:00Z">
+      <w:ins w:id="44" w:author="R W" w:date="2025-10-14T02:03:00Z" w16du:dateUtc="2025-10-14T06:03:00Z">
         <w:r>
           <w:rPr>
             <w:szCs w:val="20"/>
@@ -14048,7 +14094,7 @@
           <w:t xml:space="preserve">, </w:t>
         </w:r>
       </w:ins>
-      <w:del w:id="36" w:author="R W" w:date="2025-10-14T02:03:00Z" w16du:dateUtc="2025-10-14T06:03:00Z">
+      <w:del w:id="45" w:author="R W" w:date="2025-10-14T02:03:00Z" w16du:dateUtc="2025-10-14T06:03:00Z">
         <w:r>
           <w:rPr>
             <w:szCs w:val="20"/>
@@ -14062,7 +14108,7 @@
         </w:rPr>
         <w:t>GPT-4</w:t>
       </w:r>
-      <w:ins w:id="37" w:author="R W" w:date="2025-10-14T02:03:00Z" w16du:dateUtc="2025-10-14T06:03:00Z">
+      <w:ins w:id="46" w:author="R W" w:date="2025-10-14T02:03:00Z" w16du:dateUtc="2025-10-14T06:03:00Z">
         <w:r>
           <w:rPr>
             <w:szCs w:val="20"/>
@@ -14076,7 +14122,7 @@
         </w:rPr>
         <w:t xml:space="preserve"> Application Programming Interface</w:t>
       </w:r>
-      <w:ins w:id="38" w:author="R W" w:date="2025-10-14T02:03:00Z" w16du:dateUtc="2025-10-14T06:03:00Z">
+      <w:ins w:id="47" w:author="R W" w:date="2025-10-14T02:03:00Z" w16du:dateUtc="2025-10-14T06:03:00Z">
         <w:r>
           <w:rPr>
             <w:szCs w:val="20"/>
@@ -14090,7 +14136,7 @@
         </w:rPr>
         <w:t xml:space="preserve"> (API</w:t>
       </w:r>
-      <w:ins w:id="39" w:author="R W" w:date="2025-10-14T02:03:00Z" w16du:dateUtc="2025-10-14T06:03:00Z">
+      <w:ins w:id="48" w:author="R W" w:date="2025-10-14T02:03:00Z" w16du:dateUtc="2025-10-14T06:03:00Z">
         <w:r>
           <w:rPr>
             <w:szCs w:val="20"/>
@@ -14104,7 +14150,7 @@
         </w:rPr>
         <w:t>) w</w:t>
       </w:r>
-      <w:ins w:id="40" w:author="R W" w:date="2025-10-14T02:03:00Z" w16du:dateUtc="2025-10-14T06:03:00Z">
+      <w:ins w:id="49" w:author="R W" w:date="2025-10-14T02:03:00Z" w16du:dateUtc="2025-10-14T06:03:00Z">
         <w:r>
           <w:rPr>
             <w:szCs w:val="20"/>
@@ -14112,7 +14158,7 @@
           <w:t>ere</w:t>
         </w:r>
       </w:ins>
-      <w:del w:id="41" w:author="R W" w:date="2025-10-14T02:03:00Z" w16du:dateUtc="2025-10-14T06:03:00Z">
+      <w:del w:id="50" w:author="R W" w:date="2025-10-14T02:03:00Z" w16du:dateUtc="2025-10-14T06:03:00Z">
         <w:r>
           <w:rPr>
             <w:szCs w:val="20"/>
@@ -14124,7 +14170,29 @@
         <w:rPr>
           <w:szCs w:val="20"/>
         </w:rPr>
-        <w:t xml:space="preserve"> accessed using Python version 3.11.4 and used to assign CODs for each record. GPT-3.5 used the </w:t>
+        <w:t xml:space="preserve"> accessed using Python version 3.11.</w:t>
+      </w:r>
+      <w:ins w:id="51" w:author="R W" w:date="2025-10-14T23:18:00Z" w16du:dateUtc="2025-10-15T03:18:00Z">
+        <w:r>
+          <w:rPr>
+            <w:szCs w:val="20"/>
+          </w:rPr>
+          <w:t>7</w:t>
+        </w:r>
+      </w:ins>
+      <w:del w:id="52" w:author="R W" w:date="2025-10-14T23:18:00Z" w16du:dateUtc="2025-10-15T03:18:00Z">
+        <w:r>
+          <w:rPr>
+            <w:szCs w:val="20"/>
+          </w:rPr>
+          <w:delText>4</w:delText>
+        </w:r>
+      </w:del>
+      <w:r>
+        <w:rPr>
+          <w:szCs w:val="20"/>
+        </w:rPr>
+        <w:t xml:space="preserve"> and used to assign CODs for each record. GPT-3.5 used the </w:t>
       </w:r>
       <w:r>
         <w:rPr>
@@ -14143,7 +14211,7 @@
         </w:rPr>
         <w:t xml:space="preserve"> model,</w:t>
       </w:r>
-      <w:del w:id="42" w:author="R W" w:date="2025-10-14T02:03:00Z" w16du:dateUtc="2025-10-14T06:03:00Z">
+      <w:del w:id="53" w:author="R W" w:date="2025-10-14T02:03:00Z" w16du:dateUtc="2025-10-14T06:03:00Z">
         <w:r>
           <w:rPr>
             <w:szCs w:val="20"/>
@@ -14174,7 +14242,7 @@
         </w:rPr>
         <w:t xml:space="preserve"> model</w:t>
       </w:r>
-      <w:ins w:id="43" w:author="R W" w:date="2025-10-14T02:03:00Z" w16du:dateUtc="2025-10-14T06:03:00Z">
+      <w:ins w:id="54" w:author="R W" w:date="2025-10-14T02:03:00Z" w16du:dateUtc="2025-10-14T06:03:00Z">
         <w:r>
           <w:rPr>
             <w:szCs w:val="20"/>
@@ -14190,7 +14258,7 @@
           <w:t>gpt-2025-08-0</w:t>
         </w:r>
       </w:ins>
-      <w:ins w:id="44" w:author="R W" w:date="2025-10-14T02:04:00Z" w16du:dateUtc="2025-10-14T06:04:00Z">
+      <w:ins w:id="55" w:author="R W" w:date="2025-10-14T02:04:00Z" w16du:dateUtc="2025-10-14T06:04:00Z">
         <w:r>
           <w:rPr>
             <w:i/>
@@ -14200,7 +14268,7 @@
           <w:t>7</w:t>
         </w:r>
       </w:ins>
-      <w:ins w:id="45" w:author="R W" w:date="2025-10-14T02:03:00Z" w16du:dateUtc="2025-10-14T06:03:00Z">
+      <w:ins w:id="56" w:author="R W" w:date="2025-10-14T02:03:00Z" w16du:dateUtc="2025-10-14T06:03:00Z">
         <w:r>
           <w:rPr>
             <w:szCs w:val="20"/>
@@ -14268,7 +14336,7 @@
         </w:rPr>
         <w:t>. Higher values closer to 2 may produce less deterministic outputs, while lower values closer to 0 produce more deterministic outputs.</w:t>
       </w:r>
-      <w:ins w:id="46" w:author="R W" w:date="2025-10-13T21:23:00Z" w16du:dateUtc="2025-10-14T01:23:00Z">
+      <w:ins w:id="57" w:author="R W" w:date="2025-10-13T21:23:00Z" w16du:dateUtc="2025-10-14T01:23:00Z">
         <w:r>
           <w:rPr>
             <w:szCs w:val="20"/>
@@ -14276,7 +14344,7 @@
           <w:t xml:space="preserve"> Another parameter</w:t>
         </w:r>
       </w:ins>
-      <w:ins w:id="47" w:author="R W" w:date="2025-10-13T21:27:00Z" w16du:dateUtc="2025-10-14T01:27:00Z">
+      <w:ins w:id="58" w:author="R W" w:date="2025-10-13T21:27:00Z" w16du:dateUtc="2025-10-14T01:27:00Z">
         <w:r>
           <w:rPr>
             <w:szCs w:val="20"/>
@@ -14284,7 +14352,7 @@
           <w:t xml:space="preserve"> for GPT-3.5</w:t>
         </w:r>
       </w:ins>
-      <w:ins w:id="48" w:author="R W" w:date="2025-10-13T21:29:00Z" w16du:dateUtc="2025-10-14T01:29:00Z">
+      <w:ins w:id="59" w:author="R W" w:date="2025-10-13T21:29:00Z" w16du:dateUtc="2025-10-14T01:29:00Z">
         <w:r>
           <w:rPr>
             <w:szCs w:val="20"/>
@@ -14292,7 +14360,7 @@
           <w:t>/</w:t>
         </w:r>
       </w:ins>
-      <w:ins w:id="49" w:author="R W" w:date="2025-10-13T21:27:00Z" w16du:dateUtc="2025-10-14T01:27:00Z">
+      <w:ins w:id="60" w:author="R W" w:date="2025-10-13T21:27:00Z" w16du:dateUtc="2025-10-14T01:27:00Z">
         <w:r>
           <w:rPr>
             <w:szCs w:val="20"/>
@@ -14300,7 +14368,7 @@
           <w:t>4</w:t>
         </w:r>
       </w:ins>
-      <w:ins w:id="50" w:author="R W" w:date="2025-10-13T21:23:00Z" w16du:dateUtc="2025-10-14T01:23:00Z">
+      <w:ins w:id="61" w:author="R W" w:date="2025-10-13T21:23:00Z" w16du:dateUtc="2025-10-14T01:23:00Z">
         <w:r>
           <w:rPr>
             <w:szCs w:val="20"/>
@@ -14322,7 +14390,7 @@
           <w:t xml:space="preserve"> was </w:t>
         </w:r>
       </w:ins>
-      <w:ins w:id="51" w:author="R W" w:date="2025-10-14T01:12:00Z" w16du:dateUtc="2025-10-14T05:12:00Z">
+      <w:ins w:id="62" w:author="R W" w:date="2025-10-14T01:12:00Z" w16du:dateUtc="2025-10-14T05:12:00Z">
         <w:r>
           <w:rPr>
             <w:szCs w:val="20"/>
@@ -14330,7 +14398,7 @@
           <w:t>fixed at a</w:t>
         </w:r>
       </w:ins>
-      <w:ins w:id="52" w:author="R W" w:date="2025-10-13T21:23:00Z" w16du:dateUtc="2025-10-14T01:23:00Z">
+      <w:ins w:id="63" w:author="R W" w:date="2025-10-13T21:23:00Z" w16du:dateUtc="2025-10-14T01:23:00Z">
         <w:r>
           <w:rPr>
             <w:szCs w:val="20"/>
@@ -14338,7 +14406,7 @@
           <w:t xml:space="preserve"> constant value of 1234 to </w:t>
         </w:r>
       </w:ins>
-      <w:ins w:id="53" w:author="R W" w:date="2025-10-14T01:12:00Z" w16du:dateUtc="2025-10-14T05:12:00Z">
+      <w:ins w:id="64" w:author="R W" w:date="2025-10-14T01:12:00Z" w16du:dateUtc="2025-10-14T05:12:00Z">
         <w:r>
           <w:rPr>
             <w:szCs w:val="20"/>
@@ -14346,7 +14414,7 @@
           <w:t>minimize</w:t>
         </w:r>
       </w:ins>
-      <w:ins w:id="54" w:author="R W" w:date="2025-10-13T21:23:00Z" w16du:dateUtc="2025-10-14T01:23:00Z">
+      <w:ins w:id="65" w:author="R W" w:date="2025-10-13T21:23:00Z" w16du:dateUtc="2025-10-14T01:23:00Z">
         <w:r>
           <w:rPr>
             <w:szCs w:val="20"/>
@@ -14354,7 +14422,7 @@
           <w:t xml:space="preserve"> randomness </w:t>
         </w:r>
       </w:ins>
-      <w:ins w:id="55" w:author="R W" w:date="2025-10-13T21:24:00Z" w16du:dateUtc="2025-10-14T01:24:00Z">
+      <w:ins w:id="66" w:author="R W" w:date="2025-10-13T21:24:00Z" w16du:dateUtc="2025-10-14T01:24:00Z">
         <w:r>
           <w:rPr>
             <w:szCs w:val="20"/>
@@ -14362,7 +14430,7 @@
           <w:t xml:space="preserve">in token </w:t>
         </w:r>
       </w:ins>
-      <w:ins w:id="56" w:author="R W" w:date="2025-10-14T01:13:00Z" w16du:dateUtc="2025-10-14T05:13:00Z">
+      <w:ins w:id="67" w:author="R W" w:date="2025-10-14T01:13:00Z" w16du:dateUtc="2025-10-14T05:13:00Z">
         <w:r>
           <w:rPr>
             <w:szCs w:val="20"/>
@@ -14370,7 +14438,7 @@
           <w:t>generation</w:t>
         </w:r>
       </w:ins>
-      <w:ins w:id="57" w:author="R W" w:date="2025-10-13T21:28:00Z" w16du:dateUtc="2025-10-14T01:28:00Z">
+      <w:ins w:id="68" w:author="R W" w:date="2025-10-13T21:28:00Z" w16du:dateUtc="2025-10-14T01:28:00Z">
         <w:r>
           <w:rPr>
             <w:szCs w:val="20"/>
@@ -14378,7 +14446,7 @@
           <w:t xml:space="preserve"> and improve</w:t>
         </w:r>
       </w:ins>
-      <w:ins w:id="58" w:author="R W" w:date="2025-10-14T01:13:00Z" w16du:dateUtc="2025-10-14T05:13:00Z">
+      <w:ins w:id="69" w:author="R W" w:date="2025-10-14T01:13:00Z" w16du:dateUtc="2025-10-14T05:13:00Z">
         <w:r>
           <w:rPr>
             <w:szCs w:val="20"/>
@@ -14386,7 +14454,7 @@
           <w:t xml:space="preserve"> output</w:t>
         </w:r>
       </w:ins>
-      <w:ins w:id="59" w:author="R W" w:date="2025-10-13T21:28:00Z" w16du:dateUtc="2025-10-14T01:28:00Z">
+      <w:ins w:id="70" w:author="R W" w:date="2025-10-13T21:28:00Z" w16du:dateUtc="2025-10-14T01:28:00Z">
         <w:r>
           <w:rPr>
             <w:szCs w:val="20"/>
@@ -14394,7 +14462,7 @@
           <w:t xml:space="preserve"> consistency</w:t>
         </w:r>
       </w:ins>
-      <w:ins w:id="60" w:author="R W" w:date="2025-10-13T21:26:00Z" w16du:dateUtc="2025-10-14T01:26:00Z">
+      <w:ins w:id="71" w:author="R W" w:date="2025-10-13T21:26:00Z" w16du:dateUtc="2025-10-14T01:26:00Z">
         <w:r>
           <w:rPr>
             <w:szCs w:val="20"/>
@@ -14433,7 +14501,7 @@
         </w:rPr>
         <w:fldChar w:fldCharType="end"/>
       </w:r>
-      <w:ins w:id="61" w:author="R W" w:date="2025-10-13T21:23:00Z" w16du:dateUtc="2025-10-14T01:23:00Z">
+      <w:ins w:id="72" w:author="R W" w:date="2025-10-13T21:23:00Z" w16du:dateUtc="2025-10-14T01:23:00Z">
         <w:r>
           <w:rPr>
             <w:szCs w:val="20"/>
@@ -14447,7 +14515,7 @@
         </w:rPr>
         <w:t xml:space="preserve"> </w:t>
       </w:r>
-      <w:ins w:id="62" w:author="R W" w:date="2025-10-14T01:13:00Z" w16du:dateUtc="2025-10-14T05:13:00Z">
+      <w:ins w:id="73" w:author="R W" w:date="2025-10-14T01:13:00Z" w16du:dateUtc="2025-10-14T05:13:00Z">
         <w:r>
           <w:rPr>
             <w:szCs w:val="20"/>
@@ -14455,7 +14523,7 @@
           <w:t>Despite th</w:t>
         </w:r>
       </w:ins>
-      <w:ins w:id="63" w:author="R W" w:date="2025-10-14T01:14:00Z" w16du:dateUtc="2025-10-14T05:14:00Z">
+      <w:ins w:id="74" w:author="R W" w:date="2025-10-14T01:14:00Z" w16du:dateUtc="2025-10-14T05:14:00Z">
         <w:r>
           <w:rPr>
             <w:szCs w:val="20"/>
@@ -14463,7 +14531,7 @@
           <w:t>i</w:t>
         </w:r>
       </w:ins>
-      <w:ins w:id="64" w:author="R W" w:date="2025-10-14T01:13:00Z" w16du:dateUtc="2025-10-14T05:13:00Z">
+      <w:ins w:id="75" w:author="R W" w:date="2025-10-14T01:13:00Z" w16du:dateUtc="2025-10-14T05:13:00Z">
         <w:r>
           <w:rPr>
             <w:szCs w:val="20"/>
@@ -14471,7 +14539,7 @@
           <w:t xml:space="preserve">s </w:t>
         </w:r>
       </w:ins>
-      <w:ins w:id="65" w:author="R W" w:date="2025-10-14T01:14:00Z" w16du:dateUtc="2025-10-14T05:14:00Z">
+      <w:ins w:id="76" w:author="R W" w:date="2025-10-14T01:14:00Z" w16du:dateUtc="2025-10-14T05:14:00Z">
         <w:r>
           <w:rPr>
             <w:szCs w:val="20"/>
@@ -14479,7 +14547,7 @@
           <w:t>setting</w:t>
         </w:r>
       </w:ins>
-      <w:ins w:id="66" w:author="R W" w:date="2025-10-13T21:28:00Z" w16du:dateUtc="2025-10-14T01:28:00Z">
+      <w:ins w:id="77" w:author="R W" w:date="2025-10-13T21:28:00Z" w16du:dateUtc="2025-10-14T01:28:00Z">
         <w:r>
           <w:rPr>
             <w:szCs w:val="20"/>
@@ -14487,7 +14555,7 @@
           <w:t>,</w:t>
         </w:r>
       </w:ins>
-      <w:ins w:id="67" w:author="R W" w:date="2025-10-14T02:05:00Z" w16du:dateUtc="2025-10-14T06:05:00Z">
+      <w:ins w:id="78" w:author="R W" w:date="2025-10-14T02:05:00Z" w16du:dateUtc="2025-10-14T06:05:00Z">
         <w:r>
           <w:rPr>
             <w:szCs w:val="20"/>
@@ -14495,7 +14563,7 @@
           <w:t xml:space="preserve"> we note that</w:t>
         </w:r>
       </w:ins>
-      <w:ins w:id="68" w:author="R W" w:date="2025-10-13T21:28:00Z" w16du:dateUtc="2025-10-14T01:28:00Z">
+      <w:ins w:id="79" w:author="R W" w:date="2025-10-13T21:28:00Z" w16du:dateUtc="2025-10-14T01:28:00Z">
         <w:r>
           <w:rPr>
             <w:szCs w:val="20"/>
@@ -14503,7 +14571,7 @@
           <w:t xml:space="preserve"> GPT-3.5/4</w:t>
         </w:r>
       </w:ins>
-      <w:ins w:id="69" w:author="R W" w:date="2025-10-13T21:29:00Z" w16du:dateUtc="2025-10-14T01:29:00Z">
+      <w:ins w:id="80" w:author="R W" w:date="2025-10-13T21:29:00Z" w16du:dateUtc="2025-10-14T01:29:00Z">
         <w:r>
           <w:rPr>
             <w:szCs w:val="20"/>
@@ -14511,7 +14579,7 @@
           <w:t xml:space="preserve"> were non-deterministic models, </w:t>
         </w:r>
       </w:ins>
-      <w:ins w:id="70" w:author="R W" w:date="2025-10-13T21:30:00Z" w16du:dateUtc="2025-10-14T01:30:00Z">
+      <w:ins w:id="81" w:author="R W" w:date="2025-10-13T21:30:00Z" w16du:dateUtc="2025-10-14T01:30:00Z">
         <w:r>
           <w:rPr>
             <w:szCs w:val="20"/>
@@ -14519,7 +14587,7 @@
           <w:t>where</w:t>
         </w:r>
       </w:ins>
-      <w:ins w:id="71" w:author="R W" w:date="2025-10-13T21:29:00Z" w16du:dateUtc="2025-10-14T01:29:00Z">
+      <w:ins w:id="82" w:author="R W" w:date="2025-10-13T21:29:00Z" w16du:dateUtc="2025-10-14T01:29:00Z">
         <w:r>
           <w:rPr>
             <w:szCs w:val="20"/>
@@ -14527,7 +14595,7 @@
           <w:t xml:space="preserve"> </w:t>
         </w:r>
       </w:ins>
-      <w:ins w:id="72" w:author="R W" w:date="2025-10-14T01:14:00Z" w16du:dateUtc="2025-10-14T05:14:00Z">
+      <w:ins w:id="83" w:author="R W" w:date="2025-10-14T01:14:00Z" w16du:dateUtc="2025-10-14T05:14:00Z">
         <w:r>
           <w:rPr>
             <w:szCs w:val="20"/>
@@ -14535,7 +14603,7 @@
           <w:t>using a constant seed value in</w:t>
         </w:r>
       </w:ins>
-      <w:ins w:id="73" w:author="R W" w:date="2025-10-14T01:15:00Z" w16du:dateUtc="2025-10-14T05:15:00Z">
+      <w:ins w:id="84" w:author="R W" w:date="2025-10-14T01:15:00Z" w16du:dateUtc="2025-10-14T05:15:00Z">
         <w:r>
           <w:rPr>
             <w:szCs w:val="20"/>
@@ -14543,7 +14611,7 @@
           <w:t>c</w:t>
         </w:r>
       </w:ins>
-      <w:ins w:id="74" w:author="R W" w:date="2025-10-14T01:14:00Z" w16du:dateUtc="2025-10-14T05:14:00Z">
+      <w:ins w:id="85" w:author="R W" w:date="2025-10-14T01:14:00Z" w16du:dateUtc="2025-10-14T05:14:00Z">
         <w:r>
           <w:rPr>
             <w:szCs w:val="20"/>
@@ -14551,7 +14619,7 @@
           <w:t>rea</w:t>
         </w:r>
       </w:ins>
-      <w:ins w:id="75" w:author="R W" w:date="2025-10-14T01:15:00Z" w16du:dateUtc="2025-10-14T05:15:00Z">
+      <w:ins w:id="86" w:author="R W" w:date="2025-10-14T01:15:00Z" w16du:dateUtc="2025-10-14T05:15:00Z">
         <w:r>
           <w:rPr>
             <w:szCs w:val="20"/>
@@ -14559,7 +14627,7 @@
           <w:t>ses the likelihood of identical outputs across runs but does not guarantee them</w:t>
         </w:r>
       </w:ins>
-      <w:ins w:id="76" w:author="R W" w:date="2025-10-13T21:29:00Z" w16du:dateUtc="2025-10-14T01:29:00Z">
+      <w:ins w:id="87" w:author="R W" w:date="2025-10-13T21:29:00Z" w16du:dateUtc="2025-10-14T01:29:00Z">
         <w:r>
           <w:rPr>
             <w:szCs w:val="20"/>
@@ -14567,7 +14635,7 @@
           <w:t xml:space="preserve">. </w:t>
         </w:r>
       </w:ins>
-      <w:ins w:id="77" w:author="R W" w:date="2025-10-14T02:05:00Z" w16du:dateUtc="2025-10-14T06:05:00Z">
+      <w:ins w:id="88" w:author="R W" w:date="2025-10-14T02:05:00Z" w16du:dateUtc="2025-10-14T06:05:00Z">
         <w:r>
           <w:rPr>
             <w:szCs w:val="20"/>
@@ -14603,7 +14671,7 @@
           <w:t xml:space="preserve"> parameters were no longer availab</w:t>
         </w:r>
       </w:ins>
-      <w:ins w:id="78" w:author="R W" w:date="2025-10-14T02:06:00Z" w16du:dateUtc="2025-10-14T06:06:00Z">
+      <w:ins w:id="89" w:author="R W" w:date="2025-10-14T02:06:00Z" w16du:dateUtc="2025-10-14T06:06:00Z">
         <w:r>
           <w:rPr>
             <w:szCs w:val="20"/>
@@ -14611,7 +14679,7 @@
           <w:t>le</w:t>
         </w:r>
       </w:ins>
-      <w:ins w:id="79" w:author="R W" w:date="2025-10-14T03:01:00Z" w16du:dateUtc="2025-10-14T07:01:00Z">
+      <w:ins w:id="90" w:author="R W" w:date="2025-10-14T03:01:00Z" w16du:dateUtc="2025-10-14T07:01:00Z">
         <w:r>
           <w:rPr>
             <w:szCs w:val="20"/>
@@ -14619,7 +14687,7 @@
           <w:t xml:space="preserve"> from the API</w:t>
         </w:r>
       </w:ins>
-      <w:ins w:id="80" w:author="R W" w:date="2025-10-14T02:06:00Z" w16du:dateUtc="2025-10-14T06:06:00Z">
+      <w:ins w:id="91" w:author="R W" w:date="2025-10-14T02:06:00Z" w16du:dateUtc="2025-10-14T06:06:00Z">
         <w:r>
           <w:rPr>
             <w:szCs w:val="20"/>
@@ -14627,7 +14695,7 @@
           <w:t xml:space="preserve">. </w:t>
         </w:r>
       </w:ins>
-      <w:ins w:id="81" w:author="R W" w:date="2025-10-14T02:55:00Z" w16du:dateUtc="2025-10-14T06:55:00Z">
+      <w:ins w:id="92" w:author="R W" w:date="2025-10-14T02:55:00Z" w16du:dateUtc="2025-10-14T06:55:00Z">
         <w:r>
           <w:rPr>
             <w:szCs w:val="20"/>
@@ -14635,7 +14703,7 @@
           <w:t>F</w:t>
         </w:r>
       </w:ins>
-      <w:ins w:id="82" w:author="R W" w:date="2025-10-14T02:54:00Z" w16du:dateUtc="2025-10-14T06:54:00Z">
+      <w:ins w:id="93" w:author="R W" w:date="2025-10-14T02:54:00Z" w16du:dateUtc="2025-10-14T06:54:00Z">
         <w:r>
           <w:rPr>
             <w:szCs w:val="20"/>
@@ -14643,7 +14711,7 @@
           <w:t>or producing more deterministic outputs</w:t>
         </w:r>
       </w:ins>
-      <w:ins w:id="83" w:author="R W" w:date="2025-10-14T02:06:00Z" w16du:dateUtc="2025-10-14T06:06:00Z">
+      <w:ins w:id="94" w:author="R W" w:date="2025-10-14T02:06:00Z" w16du:dateUtc="2025-10-14T06:06:00Z">
         <w:r>
           <w:rPr>
             <w:szCs w:val="20"/>
@@ -14659,7 +14727,7 @@
           <w:t>reaso</w:t>
         </w:r>
       </w:ins>
-      <w:ins w:id="84" w:author="R W" w:date="2025-10-14T02:07:00Z" w16du:dateUtc="2025-10-14T06:07:00Z">
+      <w:ins w:id="95" w:author="R W" w:date="2025-10-14T02:07:00Z" w16du:dateUtc="2025-10-14T06:07:00Z">
         <w:r>
           <w:rPr>
             <w:i/>
@@ -14679,7 +14747,7 @@
             <w:i/>
             <w:iCs/>
             <w:szCs w:val="20"/>
-            <w:rPrChange w:id="85" w:author="R W" w:date="2025-10-14T02:57:00Z" w16du:dateUtc="2025-10-14T06:57:00Z">
+            <w:rPrChange w:id="96" w:author="R W" w:date="2025-10-14T02:57:00Z" w16du:dateUtc="2025-10-14T06:57:00Z">
               <w:rPr>
                 <w:szCs w:val="20"/>
               </w:rPr>
@@ -14688,7 +14756,7 @@
           <w:t>minimal</w:t>
         </w:r>
       </w:ins>
-      <w:ins w:id="86" w:author="R W" w:date="2025-10-14T02:16:00Z" w16du:dateUtc="2025-10-14T06:16:00Z">
+      <w:ins w:id="97" w:author="R W" w:date="2025-10-14T02:16:00Z" w16du:dateUtc="2025-10-14T06:16:00Z">
         <w:r>
           <w:rPr>
             <w:szCs w:val="20"/>
@@ -14696,7 +14764,7 @@
           <w:t xml:space="preserve"> </w:t>
         </w:r>
       </w:ins>
-      <w:ins w:id="87" w:author="R W" w:date="2025-10-14T02:07:00Z" w16du:dateUtc="2025-10-14T06:07:00Z">
+      <w:ins w:id="98" w:author="R W" w:date="2025-10-14T02:07:00Z" w16du:dateUtc="2025-10-14T06:07:00Z">
         <w:r>
           <w:rPr>
             <w:szCs w:val="20"/>
@@ -14704,7 +14772,7 @@
           <w:t>and</w:t>
         </w:r>
       </w:ins>
-      <w:ins w:id="88" w:author="R W" w:date="2025-10-14T02:57:00Z" w16du:dateUtc="2025-10-14T06:57:00Z">
+      <w:ins w:id="99" w:author="R W" w:date="2025-10-14T02:57:00Z" w16du:dateUtc="2025-10-14T06:57:00Z">
         <w:r>
           <w:rPr>
             <w:szCs w:val="20"/>
@@ -14712,7 +14780,7 @@
           <w:t xml:space="preserve"> parameter</w:t>
         </w:r>
       </w:ins>
-      <w:ins w:id="89" w:author="R W" w:date="2025-10-14T02:07:00Z" w16du:dateUtc="2025-10-14T06:07:00Z">
+      <w:ins w:id="100" w:author="R W" w:date="2025-10-14T02:07:00Z" w16du:dateUtc="2025-10-14T06:07:00Z">
         <w:r>
           <w:rPr>
             <w:szCs w:val="20"/>
@@ -14738,7 +14806,7 @@
             <w:i/>
             <w:iCs/>
             <w:szCs w:val="20"/>
-            <w:rPrChange w:id="90" w:author="R W" w:date="2025-10-14T02:57:00Z" w16du:dateUtc="2025-10-14T06:57:00Z">
+            <w:rPrChange w:id="101" w:author="R W" w:date="2025-10-14T02:57:00Z" w16du:dateUtc="2025-10-14T06:57:00Z">
               <w:rPr>
                 <w:szCs w:val="20"/>
               </w:rPr>
@@ -14763,7 +14831,7 @@
         <w:rPr>
           <w:szCs w:val="20"/>
         </w:rPr>
-        <w:instrText xml:space="preserve"> ADDIN ZOTERO_ITEM CSL_CITATION {"citationID":"MzIGImFI","properties":{"formattedCitation":"[62, 63]","plainCitation":"[62, 63]","noteIndex":0},"citationItems":[{"id":3524,"uris":["http://zotero.org/users/6749620/items/7QFUGNXC"],"itemData":{"id":3524,"type":"webpage","abstract":"Learn about how to use and migrate to GPT-5, the latest model in the OpenAI API.","container-title":"OpenAI API","language":"en-US","title":"Using GPT-5","URL":"https://platform.openai.com","author":[{"literal":"OpenAI"}],"accessed":{"date-parts":[["2025",10,14]]},"issued":{"date-parts":[["2025"]]},"citation-key":"openaiUsingGPT52025"}},{"id":3522,"uris":["http://zotero.org/users/6749620/items/ZE7NY5XP"],"itemData":{"id":3522,"type":"webpage","abstract":"We’re introducing new developer controls in the GPT-5 series that give you greater control over model responses—from shaping output lengt...","container-title":"OpenAI Cookbook","language":"en","title":"GPT-5 New Params and Tools","URL":"https://cookbook.openai.com/examples/gpt-5/gpt-5_new_params_and_tools","author":[{"literal":"OpenAI"},{"family":"Singh","given":"Mandeep"}],"accessed":{"date-parts":[["2025",10,14]]},"issued":{"date-parts":[["2025",8,7]]},"citation-key":"openaiGPT5NewParams2025"}}],"schema":"https://github.com/citation-style-language/schema/raw/master/csl-citation.json"} </w:instrText>
+        <w:instrText xml:space="preserve"> ADDIN ZOTERO_ITEM CSL_CITATION {"citationID":"MzIGImFI","properties":{"formattedCitation":"[62, 63]","plainCitation":"[62, 63]","noteIndex":0},"citationItems":[{"id":3524,"uris":["http://zotero.org/users/6749620/items/7QFUGNXC"],"itemData":{"id":3524,"type":"webpage","abstract":"Learn about how to use and migrate to GPT-5, the latest model in the OpenAI API.","container-title":"OpenAI API","language":"en-US","title":"Using GPT-5","URL":"https://platform.openai.com/docs/guides/latest-model","author":[{"literal":"OpenAI"}],"accessed":{"date-parts":[["2025",10,14]]},"issued":{"date-parts":[["2025"]]},"citation-key":"openaiUsingGPT52025"}},{"id":3522,"uris":["http://zotero.org/users/6749620/items/ZE7NY5XP"],"itemData":{"id":3522,"type":"webpage","abstract":"We’re introducing new developer controls in the GPT-5 series that give you greater control over model responses—from shaping output lengt...","container-title":"OpenAI Cookbook","language":"en","title":"GPT-5 New Params and Tools","URL":"https://cookbook.openai.com/examples/gpt-5/gpt-5_new_params_and_tools","author":[{"literal":"OpenAI"},{"family":"Singh","given":"Mandeep"}],"accessed":{"date-parts":[["2025",10,14]]},"issued":{"date-parts":[["2025",8,7]]},"citation-key":"openaiGPT5NewParams2025"}}],"schema":"https://github.com/citation-style-language/schema/raw/master/csl-citation.json"} </w:instrText>
       </w:r>
       <w:r>
         <w:rPr>
@@ -14784,7 +14852,7 @@
         </w:rPr>
         <w:fldChar w:fldCharType="end"/>
       </w:r>
-      <w:ins w:id="91" w:author="R W" w:date="2025-10-14T02:07:00Z" w16du:dateUtc="2025-10-14T06:07:00Z">
+      <w:ins w:id="102" w:author="R W" w:date="2025-10-14T02:07:00Z" w16du:dateUtc="2025-10-14T06:07:00Z">
         <w:r>
           <w:rPr>
             <w:szCs w:val="20"/>
@@ -14792,7 +14860,7 @@
           <w:t>.</w:t>
         </w:r>
       </w:ins>
-      <w:ins w:id="92" w:author="R W" w:date="2025-10-14T02:08:00Z" w16du:dateUtc="2025-10-14T06:08:00Z">
+      <w:ins w:id="103" w:author="R W" w:date="2025-10-14T02:08:00Z" w16du:dateUtc="2025-10-14T06:08:00Z">
         <w:r>
           <w:rPr>
             <w:szCs w:val="20"/>
@@ -14811,7 +14879,7 @@
             <w:i/>
             <w:iCs/>
             <w:szCs w:val="20"/>
-            <w:rPrChange w:id="93" w:author="R W" w:date="2025-10-14T02:13:00Z" w16du:dateUtc="2025-10-14T06:13:00Z">
+            <w:rPrChange w:id="104" w:author="R W" w:date="2025-10-14T02:13:00Z" w16du:dateUtc="2025-10-14T06:13:00Z">
               <w:rPr>
                 <w:szCs w:val="20"/>
               </w:rPr>
@@ -14826,7 +14894,7 @@
           <w:t xml:space="preserve"> parameter controls</w:t>
         </w:r>
       </w:ins>
-      <w:ins w:id="94" w:author="R W" w:date="2025-10-14T02:13:00Z" w16du:dateUtc="2025-10-14T06:13:00Z">
+      <w:ins w:id="105" w:author="R W" w:date="2025-10-14T02:13:00Z" w16du:dateUtc="2025-10-14T06:13:00Z">
         <w:r>
           <w:rPr>
             <w:szCs w:val="20"/>
@@ -14834,7 +14902,7 @@
           <w:t xml:space="preserve"> for the number of reasoning tokens</w:t>
         </w:r>
       </w:ins>
-      <w:ins w:id="95" w:author="R W" w:date="2025-10-14T02:42:00Z" w16du:dateUtc="2025-10-14T06:42:00Z">
+      <w:ins w:id="106" w:author="R W" w:date="2025-10-14T02:42:00Z" w16du:dateUtc="2025-10-14T06:42:00Z">
         <w:r>
           <w:rPr>
             <w:szCs w:val="20"/>
@@ -14842,7 +14910,7 @@
           <w:t>,</w:t>
         </w:r>
       </w:ins>
-      <w:ins w:id="96" w:author="R W" w:date="2025-10-14T02:41:00Z" w16du:dateUtc="2025-10-14T06:41:00Z">
+      <w:ins w:id="107" w:author="R W" w:date="2025-10-14T02:41:00Z" w16du:dateUtc="2025-10-14T06:41:00Z">
         <w:r>
           <w:rPr>
             <w:szCs w:val="20"/>
@@ -14850,7 +14918,7 @@
           <w:t xml:space="preserve"> affect</w:t>
         </w:r>
       </w:ins>
-      <w:ins w:id="97" w:author="R W" w:date="2025-10-14T02:42:00Z" w16du:dateUtc="2025-10-14T06:42:00Z">
+      <w:ins w:id="108" w:author="R W" w:date="2025-10-14T02:42:00Z" w16du:dateUtc="2025-10-14T06:42:00Z">
         <w:r>
           <w:rPr>
             <w:szCs w:val="20"/>
@@ -14858,7 +14926,7 @@
           <w:t>ing</w:t>
         </w:r>
       </w:ins>
-      <w:ins w:id="98" w:author="R W" w:date="2025-10-14T02:41:00Z" w16du:dateUtc="2025-10-14T06:41:00Z">
+      <w:ins w:id="109" w:author="R W" w:date="2025-10-14T02:41:00Z" w16du:dateUtc="2025-10-14T06:41:00Z">
         <w:r>
           <w:rPr>
             <w:szCs w:val="20"/>
@@ -14866,7 +14934,7 @@
           <w:t xml:space="preserve"> the ability of GPT-5</w:t>
         </w:r>
       </w:ins>
-      <w:ins w:id="99" w:author="R W" w:date="2025-10-14T02:42:00Z" w16du:dateUtc="2025-10-14T06:42:00Z">
+      <w:ins w:id="110" w:author="R W" w:date="2025-10-14T02:42:00Z" w16du:dateUtc="2025-10-14T06:42:00Z">
         <w:r>
           <w:rPr>
             <w:szCs w:val="20"/>
@@ -14874,7 +14942,7 @@
           <w:t xml:space="preserve"> to outline</w:t>
         </w:r>
       </w:ins>
-      <w:ins w:id="100" w:author="R W" w:date="2025-10-14T02:43:00Z" w16du:dateUtc="2025-10-14T06:43:00Z">
+      <w:ins w:id="111" w:author="R W" w:date="2025-10-14T02:43:00Z" w16du:dateUtc="2025-10-14T06:43:00Z">
         <w:r>
           <w:rPr>
             <w:szCs w:val="20"/>
@@ -14882,7 +14950,7 @@
           <w:t xml:space="preserve"> steps of thinking</w:t>
         </w:r>
       </w:ins>
-      <w:ins w:id="101" w:author="R W" w:date="2025-10-14T02:48:00Z" w16du:dateUtc="2025-10-14T06:48:00Z">
+      <w:ins w:id="112" w:author="R W" w:date="2025-10-14T02:48:00Z" w16du:dateUtc="2025-10-14T06:48:00Z">
         <w:r>
           <w:rPr>
             <w:szCs w:val="20"/>
@@ -14890,7 +14958,7 @@
           <w:t xml:space="preserve"> for refining the output</w:t>
         </w:r>
       </w:ins>
-      <w:ins w:id="102" w:author="R W" w:date="2025-10-14T02:43:00Z" w16du:dateUtc="2025-10-14T06:43:00Z">
+      <w:ins w:id="113" w:author="R W" w:date="2025-10-14T02:43:00Z" w16du:dateUtc="2025-10-14T06:43:00Z">
         <w:r>
           <w:rPr>
             <w:szCs w:val="20"/>
@@ -14898,7 +14966,7 @@
           <w:t>. Values available were</w:t>
         </w:r>
       </w:ins>
-      <w:ins w:id="103" w:author="R W" w:date="2025-10-14T02:46:00Z" w16du:dateUtc="2025-10-14T06:46:00Z">
+      <w:ins w:id="114" w:author="R W" w:date="2025-10-14T02:46:00Z" w16du:dateUtc="2025-10-14T06:46:00Z">
         <w:r>
           <w:rPr>
             <w:szCs w:val="20"/>
@@ -14910,7 +14978,7 @@
             <w:i/>
             <w:iCs/>
             <w:szCs w:val="20"/>
-            <w:rPrChange w:id="104" w:author="R W" w:date="2025-10-14T02:46:00Z" w16du:dateUtc="2025-10-14T06:46:00Z">
+            <w:rPrChange w:id="115" w:author="R W" w:date="2025-10-14T02:46:00Z" w16du:dateUtc="2025-10-14T06:46:00Z">
               <w:rPr>
                 <w:szCs w:val="20"/>
               </w:rPr>
@@ -14925,7 +14993,7 @@
           <w:t>,</w:t>
         </w:r>
       </w:ins>
-      <w:ins w:id="105" w:author="R W" w:date="2025-10-14T02:43:00Z" w16du:dateUtc="2025-10-14T06:43:00Z">
+      <w:ins w:id="116" w:author="R W" w:date="2025-10-14T02:43:00Z" w16du:dateUtc="2025-10-14T06:43:00Z">
         <w:r>
           <w:rPr>
             <w:szCs w:val="20"/>
@@ -14961,7 +15029,7 @@
           <w:t>,</w:t>
         </w:r>
       </w:ins>
-      <w:ins w:id="106" w:author="R W" w:date="2025-10-14T02:47:00Z" w16du:dateUtc="2025-10-14T06:47:00Z">
+      <w:ins w:id="117" w:author="R W" w:date="2025-10-14T02:47:00Z" w16du:dateUtc="2025-10-14T06:47:00Z">
         <w:r>
           <w:rPr>
             <w:szCs w:val="20"/>
@@ -14969,7 +15037,7 @@
           <w:t xml:space="preserve"> </w:t>
         </w:r>
       </w:ins>
-      <w:ins w:id="107" w:author="R W" w:date="2025-10-14T02:55:00Z" w16du:dateUtc="2025-10-14T06:55:00Z">
+      <w:ins w:id="118" w:author="R W" w:date="2025-10-14T02:55:00Z" w16du:dateUtc="2025-10-14T06:55:00Z">
         <w:r>
           <w:rPr>
             <w:szCs w:val="20"/>
@@ -14977,13 +15045,13 @@
           <w:t xml:space="preserve">or </w:t>
         </w:r>
       </w:ins>
-      <w:ins w:id="108" w:author="R W" w:date="2025-10-14T02:43:00Z" w16du:dateUtc="2025-10-14T06:43:00Z">
+      <w:ins w:id="119" w:author="R W" w:date="2025-10-14T02:43:00Z" w16du:dateUtc="2025-10-14T06:43:00Z">
         <w:r>
           <w:rPr>
             <w:i/>
             <w:iCs/>
             <w:szCs w:val="20"/>
-            <w:rPrChange w:id="109" w:author="R W" w:date="2025-10-14T02:46:00Z" w16du:dateUtc="2025-10-14T06:46:00Z">
+            <w:rPrChange w:id="120" w:author="R W" w:date="2025-10-14T02:46:00Z" w16du:dateUtc="2025-10-14T06:46:00Z">
               <w:rPr>
                 <w:szCs w:val="20"/>
               </w:rPr>
@@ -14998,7 +15066,7 @@
           <w:t xml:space="preserve">, with </w:t>
         </w:r>
       </w:ins>
-      <w:ins w:id="110" w:author="R W" w:date="2025-10-14T02:44:00Z" w16du:dateUtc="2025-10-14T06:44:00Z">
+      <w:ins w:id="121" w:author="R W" w:date="2025-10-14T02:44:00Z" w16du:dateUtc="2025-10-14T06:44:00Z">
         <w:r>
           <w:rPr>
             <w:szCs w:val="20"/>
@@ -15006,7 +15074,7 @@
           <w:t xml:space="preserve">higher values increasing </w:t>
         </w:r>
       </w:ins>
-      <w:ins w:id="111" w:author="R W" w:date="2025-10-14T02:45:00Z" w16du:dateUtc="2025-10-14T06:45:00Z">
+      <w:ins w:id="122" w:author="R W" w:date="2025-10-14T02:45:00Z" w16du:dateUtc="2025-10-14T06:45:00Z">
         <w:r>
           <w:rPr>
             <w:szCs w:val="20"/>
@@ -15014,7 +15082,7 @@
           <w:t xml:space="preserve">the number of </w:t>
         </w:r>
       </w:ins>
-      <w:ins w:id="112" w:author="R W" w:date="2025-10-14T02:44:00Z" w16du:dateUtc="2025-10-14T06:44:00Z">
+      <w:ins w:id="123" w:author="R W" w:date="2025-10-14T02:44:00Z" w16du:dateUtc="2025-10-14T06:44:00Z">
         <w:r>
           <w:rPr>
             <w:szCs w:val="20"/>
@@ -15022,7 +15090,7 @@
           <w:t>reasoning token</w:t>
         </w:r>
       </w:ins>
-      <w:ins w:id="113" w:author="R W" w:date="2025-10-14T02:45:00Z" w16du:dateUtc="2025-10-14T06:45:00Z">
+      <w:ins w:id="124" w:author="R W" w:date="2025-10-14T02:45:00Z" w16du:dateUtc="2025-10-14T06:45:00Z">
         <w:r>
           <w:rPr>
             <w:szCs w:val="20"/>
@@ -15030,7 +15098,7 @@
           <w:t>s</w:t>
         </w:r>
       </w:ins>
-      <w:ins w:id="114" w:author="R W" w:date="2025-10-14T02:48:00Z" w16du:dateUtc="2025-10-14T06:48:00Z">
+      <w:ins w:id="125" w:author="R W" w:date="2025-10-14T02:48:00Z" w16du:dateUtc="2025-10-14T06:48:00Z">
         <w:r>
           <w:rPr>
             <w:szCs w:val="20"/>
@@ -15038,7 +15106,7 @@
           <w:t xml:space="preserve"> to better refine o</w:t>
         </w:r>
       </w:ins>
-      <w:ins w:id="115" w:author="R W" w:date="2025-10-14T02:49:00Z" w16du:dateUtc="2025-10-14T06:49:00Z">
+      <w:ins w:id="126" w:author="R W" w:date="2025-10-14T02:49:00Z" w16du:dateUtc="2025-10-14T06:49:00Z">
         <w:r>
           <w:rPr>
             <w:szCs w:val="20"/>
@@ -15046,7 +15114,7 @@
           <w:t>utputs</w:t>
         </w:r>
       </w:ins>
-      <w:ins w:id="116" w:author="R W" w:date="2025-10-14T02:58:00Z" w16du:dateUtc="2025-10-14T06:58:00Z">
+      <w:ins w:id="127" w:author="R W" w:date="2025-10-14T02:58:00Z" w16du:dateUtc="2025-10-14T06:58:00Z">
         <w:r>
           <w:rPr>
             <w:szCs w:val="20"/>
@@ -15054,7 +15122,7 @@
           <w:t xml:space="preserve">. We note that we </w:t>
         </w:r>
       </w:ins>
-      <w:ins w:id="117" w:author="R W" w:date="2025-10-14T02:59:00Z" w16du:dateUtc="2025-10-14T06:59:00Z">
+      <w:ins w:id="128" w:author="R W" w:date="2025-10-14T02:59:00Z" w16du:dateUtc="2025-10-14T06:59:00Z">
         <w:r>
           <w:rPr>
             <w:szCs w:val="20"/>
@@ -15062,7 +15130,7 @@
           <w:t>use low reasoning</w:t>
         </w:r>
       </w:ins>
-      <w:ins w:id="118" w:author="R W" w:date="2025-10-14T03:00:00Z" w16du:dateUtc="2025-10-14T07:00:00Z">
+      <w:ins w:id="129" w:author="R W" w:date="2025-10-14T03:00:00Z" w16du:dateUtc="2025-10-14T07:00:00Z">
         <w:r>
           <w:rPr>
             <w:szCs w:val="20"/>
@@ -15070,7 +15138,7 @@
           <w:t xml:space="preserve"> for GPT-5</w:t>
         </w:r>
       </w:ins>
-      <w:ins w:id="119" w:author="R W" w:date="2025-10-14T02:59:00Z" w16du:dateUtc="2025-10-14T06:59:00Z">
+      <w:ins w:id="130" w:author="R W" w:date="2025-10-14T02:59:00Z" w16du:dateUtc="2025-10-14T06:59:00Z">
         <w:r>
           <w:rPr>
             <w:szCs w:val="20"/>
@@ -15078,7 +15146,7 @@
           <w:t xml:space="preserve"> to reduce the</w:t>
         </w:r>
       </w:ins>
-      <w:ins w:id="120" w:author="R W" w:date="2025-10-14T02:58:00Z" w16du:dateUtc="2025-10-14T06:58:00Z">
+      <w:ins w:id="131" w:author="R W" w:date="2025-10-14T02:58:00Z" w16du:dateUtc="2025-10-14T06:58:00Z">
         <w:r>
           <w:rPr>
             <w:szCs w:val="20"/>
@@ -15086,7 +15154,7 @@
           <w:t xml:space="preserve"> likelihood of inconsistent outputs</w:t>
         </w:r>
       </w:ins>
-      <w:ins w:id="121" w:author="R W" w:date="2025-10-14T02:59:00Z" w16du:dateUtc="2025-10-14T06:59:00Z">
+      <w:ins w:id="132" w:author="R W" w:date="2025-10-14T02:59:00Z" w16du:dateUtc="2025-10-14T06:59:00Z">
         <w:r>
           <w:rPr>
             <w:szCs w:val="20"/>
@@ -15094,7 +15162,7 @@
           <w:t xml:space="preserve"> as the generation of</w:t>
         </w:r>
       </w:ins>
-      <w:ins w:id="122" w:author="R W" w:date="2025-10-14T03:02:00Z" w16du:dateUtc="2025-10-14T07:02:00Z">
+      <w:ins w:id="133" w:author="R W" w:date="2025-10-14T03:02:00Z" w16du:dateUtc="2025-10-14T07:02:00Z">
         <w:r>
           <w:rPr>
             <w:szCs w:val="20"/>
@@ -15102,7 +15170,7 @@
           <w:t xml:space="preserve"> more</w:t>
         </w:r>
       </w:ins>
-      <w:ins w:id="123" w:author="R W" w:date="2025-10-14T02:59:00Z" w16du:dateUtc="2025-10-14T06:59:00Z">
+      <w:ins w:id="134" w:author="R W" w:date="2025-10-14T02:59:00Z" w16du:dateUtc="2025-10-14T06:59:00Z">
         <w:r>
           <w:rPr>
             <w:szCs w:val="20"/>
@@ -15110,7 +15178,7 @@
           <w:t xml:space="preserve"> reasoning tokens increas</w:t>
         </w:r>
       </w:ins>
-      <w:ins w:id="124" w:author="R W" w:date="2025-10-14T03:02:00Z" w16du:dateUtc="2025-10-14T07:02:00Z">
+      <w:ins w:id="135" w:author="R W" w:date="2025-10-14T03:02:00Z" w16du:dateUtc="2025-10-14T07:02:00Z">
         <w:r>
           <w:rPr>
             <w:szCs w:val="20"/>
@@ -15118,7 +15186,7 @@
           <w:t>es</w:t>
         </w:r>
       </w:ins>
-      <w:ins w:id="125" w:author="R W" w:date="2025-10-14T02:59:00Z" w16du:dateUtc="2025-10-14T06:59:00Z">
+      <w:ins w:id="136" w:author="R W" w:date="2025-10-14T02:59:00Z" w16du:dateUtc="2025-10-14T06:59:00Z">
         <w:r>
           <w:rPr>
             <w:szCs w:val="20"/>
@@ -15138,7 +15206,7 @@
           <w:t>randomness</w:t>
         </w:r>
       </w:ins>
-      <w:ins w:id="126" w:author="R W" w:date="2025-10-14T02:46:00Z" w16du:dateUtc="2025-10-14T06:46:00Z">
+      <w:ins w:id="137" w:author="R W" w:date="2025-10-14T02:46:00Z" w16du:dateUtc="2025-10-14T06:46:00Z">
         <w:r>
           <w:rPr>
             <w:szCs w:val="20"/>
@@ -15146,7 +15214,7 @@
           <w:t xml:space="preserve">. </w:t>
         </w:r>
       </w:ins>
-      <w:ins w:id="127" w:author="R W" w:date="2025-10-14T02:52:00Z" w16du:dateUtc="2025-10-14T06:52:00Z">
+      <w:ins w:id="138" w:author="R W" w:date="2025-10-14T02:52:00Z" w16du:dateUtc="2025-10-14T06:52:00Z">
         <w:r>
           <w:rPr>
             <w:szCs w:val="20"/>
@@ -15168,7 +15236,7 @@
           <w:t xml:space="preserve">parameter controls the number of output tokens, </w:t>
         </w:r>
       </w:ins>
-      <w:ins w:id="128" w:author="R W" w:date="2025-10-14T02:53:00Z" w16du:dateUtc="2025-10-14T06:53:00Z">
+      <w:ins w:id="139" w:author="R W" w:date="2025-10-14T02:53:00Z" w16du:dateUtc="2025-10-14T06:53:00Z">
         <w:r>
           <w:rPr>
             <w:szCs w:val="20"/>
@@ -15176,7 +15244,7 @@
           <w:t>a</w:t>
         </w:r>
       </w:ins>
-      <w:ins w:id="129" w:author="R W" w:date="2025-10-14T02:54:00Z" w16du:dateUtc="2025-10-14T06:54:00Z">
+      <w:ins w:id="140" w:author="R W" w:date="2025-10-14T02:54:00Z" w16du:dateUtc="2025-10-14T06:54:00Z">
         <w:r>
           <w:rPr>
             <w:szCs w:val="20"/>
@@ -15184,7 +15252,7 @@
           <w:t>djusting</w:t>
         </w:r>
       </w:ins>
-      <w:ins w:id="130" w:author="R W" w:date="2025-10-14T02:53:00Z" w16du:dateUtc="2025-10-14T06:53:00Z">
+      <w:ins w:id="141" w:author="R W" w:date="2025-10-14T02:53:00Z" w16du:dateUtc="2025-10-14T06:53:00Z">
         <w:r>
           <w:rPr>
             <w:szCs w:val="20"/>
@@ -15192,7 +15260,7 @@
           <w:t xml:space="preserve"> GPT-5 to provide</w:t>
         </w:r>
       </w:ins>
-      <w:ins w:id="131" w:author="R W" w:date="2025-10-14T02:54:00Z" w16du:dateUtc="2025-10-14T06:54:00Z">
+      <w:ins w:id="142" w:author="R W" w:date="2025-10-14T02:54:00Z" w16du:dateUtc="2025-10-14T06:54:00Z">
         <w:r>
           <w:rPr>
             <w:szCs w:val="20"/>
@@ -15218,7 +15286,7 @@
           <w:t xml:space="preserve"> Values available</w:t>
         </w:r>
       </w:ins>
-      <w:ins w:id="132" w:author="R W" w:date="2025-10-14T02:55:00Z" w16du:dateUtc="2025-10-14T06:55:00Z">
+      <w:ins w:id="143" w:author="R W" w:date="2025-10-14T02:55:00Z" w16du:dateUtc="2025-10-14T06:55:00Z">
         <w:r>
           <w:rPr>
             <w:szCs w:val="20"/>
@@ -15252,7 +15320,7 @@
             <w:i/>
             <w:iCs/>
             <w:szCs w:val="20"/>
-            <w:rPrChange w:id="133" w:author="R W" w:date="2025-10-14T02:56:00Z" w16du:dateUtc="2025-10-14T06:56:00Z">
+            <w:rPrChange w:id="144" w:author="R W" w:date="2025-10-14T02:56:00Z" w16du:dateUtc="2025-10-14T06:56:00Z">
               <w:rPr>
                 <w:szCs w:val="20"/>
               </w:rPr>
@@ -15267,7 +15335,7 @@
           <w:t xml:space="preserve">, where </w:t>
         </w:r>
       </w:ins>
-      <w:ins w:id="134" w:author="R W" w:date="2025-10-14T02:56:00Z" w16du:dateUtc="2025-10-14T06:56:00Z">
+      <w:ins w:id="145" w:author="R W" w:date="2025-10-14T02:56:00Z" w16du:dateUtc="2025-10-14T06:56:00Z">
         <w:r>
           <w:rPr>
             <w:szCs w:val="20"/>
@@ -15275,7 +15343,7 @@
           <w:t>lower verbosity produces more concise output and higher verbosity produces more detailed output</w:t>
         </w:r>
       </w:ins>
-      <w:ins w:id="135" w:author="R W" w:date="2025-10-14T02:55:00Z" w16du:dateUtc="2025-10-14T06:55:00Z">
+      <w:ins w:id="146" w:author="R W" w:date="2025-10-14T02:55:00Z" w16du:dateUtc="2025-10-14T06:55:00Z">
         <w:r>
           <w:rPr>
             <w:szCs w:val="20"/>
@@ -15283,7 +15351,7 @@
           <w:t>.</w:t>
         </w:r>
       </w:ins>
-      <w:ins w:id="136" w:author="R W" w:date="2025-10-14T02:59:00Z" w16du:dateUtc="2025-10-14T06:59:00Z">
+      <w:ins w:id="147" w:author="R W" w:date="2025-10-14T02:59:00Z" w16du:dateUtc="2025-10-14T06:59:00Z">
         <w:r>
           <w:rPr>
             <w:szCs w:val="20"/>
@@ -15291,7 +15359,7 @@
           <w:t xml:space="preserve"> We use</w:t>
         </w:r>
       </w:ins>
-      <w:ins w:id="137" w:author="R W" w:date="2025-10-14T03:00:00Z" w16du:dateUtc="2025-10-14T07:00:00Z">
+      <w:ins w:id="148" w:author="R W" w:date="2025-10-14T03:00:00Z" w16du:dateUtc="2025-10-14T07:00:00Z">
         <w:r>
           <w:rPr>
             <w:szCs w:val="20"/>
@@ -15299,7 +15367,7 @@
           <w:t xml:space="preserve"> low verbosity for GPT-5 to produce more concise and deterministic outputs.</w:t>
         </w:r>
       </w:ins>
-      <w:ins w:id="138" w:author="R W" w:date="2025-10-14T02:54:00Z" w16du:dateUtc="2025-10-14T06:54:00Z">
+      <w:ins w:id="149" w:author="R W" w:date="2025-10-14T02:54:00Z" w16du:dateUtc="2025-10-14T06:54:00Z">
         <w:r>
           <w:rPr>
             <w:szCs w:val="20"/>
@@ -18782,15 +18850,7 @@
           <w:lang w:val="en-US"/>
         </w:rPr>
         <w:tab/>
-        <w:t>Morris SK, Bassani DG, Kumar R, Awasthi S, Paul VK,</w:t>
-      </w:r>
-      <w:r>
-        <w:rPr>
-          <w:color w:val="auto"/>
-          <w:lang w:val="en-US"/>
-        </w:rPr>
-        <w:lastRenderedPageBreak/>
-        <w:t xml:space="preserve"> Jha P (2010) Factors associated with physician agreement on verbal autopsy of over 27000 childhood deaths in India. </w:t>
+        <w:t xml:space="preserve">Morris SK, Bassani DG, Kumar R, Awasthi S, Paul VK, Jha P (2010) Factors associated with physician agreement on verbal autopsy of over 27000 childhood deaths in India. </w:t>
       </w:r>
       <w:proofErr w:type="spellStart"/>
       <w:r>
@@ -18862,6 +18922,7 @@
           <w:color w:val="auto"/>
           <w:lang w:val="en-US"/>
         </w:rPr>
+        <w:lastRenderedPageBreak/>
         <w:t xml:space="preserve">18. </w:t>
       </w:r>
       <w:r>
@@ -19491,15 +19552,7 @@
           <w:lang w:val="en-US"/>
         </w:rPr>
         <w:tab/>
-        <w:t>Carshon-Marsh R, Aimone A, Ansumana R, et al (2022) Chi</w:t>
-      </w:r>
-      <w:r>
-        <w:rPr>
-          <w:color w:val="auto"/>
-          <w:lang w:val="en-US"/>
-        </w:rPr>
-        <w:lastRenderedPageBreak/>
-        <w:t xml:space="preserve">ld, maternal, and adult mortality in Sierra Leone: nationally representative mortality survey 2018–20. The Lancet Global Health </w:t>
+        <w:t xml:space="preserve">Carshon-Marsh R, Aimone A, Ansumana R, et al (2022) Child, maternal, and adult mortality in Sierra Leone: nationally representative mortality survey 2018–20. The Lancet Global Health </w:t>
       </w:r>
       <w:proofErr w:type="gramStart"/>
       <w:r>
@@ -19555,6 +19608,7 @@
           <w:color w:val="auto"/>
           <w:lang w:val="en-US"/>
         </w:rPr>
+        <w:lastRenderedPageBreak/>
         <w:t xml:space="preserve">36. </w:t>
       </w:r>
       <w:r>
@@ -20216,15 +20270,7 @@
           <w:color w:val="auto"/>
           <w:lang w:val="en-US"/>
         </w:rPr>
-        <w:t xml:space="preserve"> J (2017) A survey of preference-based reinfo</w:t>
-      </w:r>
-      <w:r>
-        <w:rPr>
-          <w:color w:val="auto"/>
-          <w:lang w:val="en-US"/>
-        </w:rPr>
-        <w:lastRenderedPageBreak/>
-        <w:t>rcement learning methods. J Mach Learn Res 18:4945–4990</w:t>
+        <w:t xml:space="preserve"> J (2017) A survey of preference-based reinforcement learning methods. J Mach Learn Res 18:4945–4990</w:t>
       </w:r>
     </w:p>
     <w:p>
@@ -20264,6 +20310,7 @@
           <w:color w:val="auto"/>
           <w:lang w:val="en-US"/>
         </w:rPr>
+        <w:lastRenderedPageBreak/>
         <w:t xml:space="preserve">54. </w:t>
       </w:r>
       <w:r>
@@ -20559,7 +20606,7 @@
           <w:lang w:val="en-US"/>
         </w:rPr>
         <w:tab/>
-        <w:t>OpenAI (2025) Using GPT-5. In: OpenAI API. https://platform.openai.com. Accessed 14 Oct 2025</w:t>
+        <w:t>OpenAI (2025) Using GPT-5. In: OpenAI API. https://platform.openai.com/docs/guides/latest-model. Accessed 14 Oct 2025</w:t>
       </w:r>
     </w:p>
     <w:p>
@@ -20877,15 +20924,7 @@
           <w:color w:val="auto"/>
           <w:lang w:val="en-US"/>
         </w:rPr>
-        <w:t xml:space="preserve"> Consulting (2018) General Data Protection Regulation (GDPR) – Legal Text. In: General Data Protection Regulation (GDPR). https://gdpr-i</w:t>
-      </w:r>
-      <w:r>
-        <w:rPr>
-          <w:color w:val="auto"/>
-          <w:lang w:val="en-US"/>
-        </w:rPr>
-        <w:lastRenderedPageBreak/>
-        <w:t>nfo.eu/. Accessed 24 June 2025</w:t>
+        <w:t xml:space="preserve"> Consulting (2018) General Data Protection Regulation (GDPR) – Legal Text. In: General Data Protection Regulation (GDPR). https://gdpr-info.eu/. Accessed 24 June 2025</w:t>
       </w:r>
     </w:p>
     <w:p>
@@ -20901,6 +20940,7 @@
           <w:color w:val="auto"/>
           <w:lang w:val="en-US"/>
         </w:rPr>
+        <w:lastRenderedPageBreak/>
         <w:t xml:space="preserve">71. </w:t>
       </w:r>
       <w:r>
@@ -21609,15 +21649,7 @@
           <w:lang w:val="en-US"/>
         </w:rPr>
         <w:tab/>
-        <w:t>OpenAI (2024) OpenAI Platform: API Reference (temperature parameter). https://platform.openai.com/docs/api-reference/completions/crea</w:t>
-      </w:r>
-      <w:r>
-        <w:rPr>
-          <w:color w:val="auto"/>
-          <w:lang w:val="en-US"/>
-        </w:rPr>
-        <w:lastRenderedPageBreak/>
-        <w:t>te#completions-create-temperature. Accessed 26 Jan 2024</w:t>
+        <w:t>OpenAI (2024) OpenAI Platform: API Reference (temperature parameter). https://platform.openai.com/docs/api-reference/completions/create#completions-create-temperature. Accessed 26 Jan 2024</w:t>
       </w:r>
     </w:p>
     <w:p>
@@ -21689,6 +21721,7 @@
           <w:color w:val="auto"/>
           <w:lang w:val="en-US"/>
         </w:rPr>
+        <w:lastRenderedPageBreak/>
         <w:t xml:space="preserve">89. </w:t>
       </w:r>
       <w:r>

</xml_diff>